<commit_message>
Update: Adjusted workshop to comply with APA formatting standards
</commit_message>
<xml_diff>
--- a/Semana 4 - Repaso Abstract factoty Builder Prototype/Ejercicios en clase/Plantilla_APA_Trabajo.docx
+++ b/Semana 4 - Repaso Abstract factoty Builder Prototype/Ejercicios en clase/Plantilla_APA_Trabajo.docx
@@ -357,6 +357,15 @@
           <w:lang w:val="es-CO"/>
         </w:rPr>
       </w:pPr>
+      <w:hyperlink r:id="rId6" w:history="1">
+        <w:r>
+          <w:rPr>
+            <w:rStyle w:val="Hipervnculo"/>
+            <w:lang w:val="es-CO"/>
+          </w:rPr>
+          <w:t>https://github.com/Jarvicf/ucc.patrones.dise-o.objetos.git</w:t>
+        </w:r>
+      </w:hyperlink>
     </w:p>
     <w:p>
       <w:pPr>
@@ -364,6 +373,77 @@
           <w:lang w:val="es-CO"/>
         </w:rPr>
       </w:pPr>
+      <w:r>
+        <w:rPr>
+          <w:lang w:val="es-CO"/>
+        </w:rPr>
+        <w:t xml:space="preserve">Ejercicio 1: </w:t>
+      </w:r>
+      <w:hyperlink r:id="rId7" w:history="1">
+        <w:r>
+          <w:rPr>
+            <w:rStyle w:val="Hipervnculo"/>
+            <w:lang w:val="es-CO"/>
+          </w:rPr>
+          <w:t>https://github.com/Jarvicf/ucc.patrones.dise-o.objetos/tree/7397fc60b953d61f3d1415ba73688a5ec3430f8e/Semana%204%20-%20Repaso%20Abstract%20factoty%20Builder%20Prototype/Ejercicios%20en%20clase/Abstract%20Factory/Abstract%20Factory</w:t>
+        </w:r>
+      </w:hyperlink>
+    </w:p>
+    <w:p>
+      <w:pPr>
+        <w:rPr>
+          <w:lang w:val="es-CO"/>
+        </w:rPr>
+      </w:pPr>
+      <w:r>
+        <w:rPr>
+          <w:lang w:val="es-CO"/>
+        </w:rPr>
+        <w:t xml:space="preserve">Ejercicio 2:  </w:t>
+      </w:r>
+      <w:hyperlink r:id="rId8" w:history="1">
+        <w:r>
+          <w:rPr>
+            <w:rStyle w:val="Hipervnculo"/>
+            <w:lang w:val="es-CO"/>
+          </w:rPr>
+          <w:t>https://github.com/Jarvicf/ucc.patrones.dise-o.objetos/tree/7397fc60b953d61f3d1415ba73688a5ec3430f8e/Semana%204%20-%20Repaso%20Abstract%20factoty%20Builder%20Prototype/Ejercicios%20en%20clase/Builder/Builder</w:t>
+        </w:r>
+      </w:hyperlink>
+    </w:p>
+    <w:p>
+      <w:pPr>
+        <w:rPr>
+          <w:lang w:val="es-CO"/>
+        </w:rPr>
+      </w:pPr>
+      <w:r>
+        <w:rPr>
+          <w:lang w:val="es-CO"/>
+        </w:rPr>
+        <w:t>Ejercicio 3:</w:t>
+      </w:r>
+      <w:r>
+        <w:rPr>
+          <w:lang w:val="es-CO"/>
+        </w:rPr>
+        <w:t xml:space="preserve"> </w:t>
+      </w:r>
+      <w:r>
+        <w:rPr>
+          <w:lang w:val="es-CO"/>
+        </w:rPr>
+        <w:t xml:space="preserve"> </w:t>
+      </w:r>
+      <w:hyperlink r:id="rId9" w:history="1">
+        <w:r>
+          <w:rPr>
+            <w:rStyle w:val="Hipervnculo"/>
+            <w:lang w:val="es-CO"/>
+          </w:rPr>
+          <w:t>https://github.com/Jarvicf/ucc.patrones.dise-o.objetos/tree/7397fc60b953d61f3d1415ba73688a5ec3430f8e/Semana%204%20-%20Repaso%20Abstract%20factoty%20Builder%20Prototype/Ejercicios%20en%20clase/Prototype/Prototype</w:t>
+        </w:r>
+      </w:hyperlink>
     </w:p>
     <w:p>
       <w:pPr>
@@ -382,6 +462,7 @@
           <w:bCs/>
           <w:lang w:val="es-CO"/>
         </w:rPr>
+        <w:lastRenderedPageBreak/>
         <w:t>Escenario</w:t>
       </w:r>
       <w:r>
@@ -449,10 +530,9 @@
         <w:rPr>
           <w:lang w:val="es-CO"/>
         </w:rPr>
-        <w:lastRenderedPageBreak/>
         <w:drawing>
-          <wp:inline distT="0" distB="0" distL="0" distR="0" wp14:anchorId="4083B534" wp14:editId="56AB3F6A">
-            <wp:extent cx="5486400" cy="3112770"/>
+          <wp:inline distT="0" distB="0" distL="0" distR="0" wp14:anchorId="4083B534" wp14:editId="0FC5ED02">
+            <wp:extent cx="5282703" cy="2997200"/>
             <wp:effectExtent l="0" t="0" r="0" b="0"/>
             <wp:docPr id="1637878644" name="Imagen 1"/>
             <wp:cNvGraphicFramePr>
@@ -466,7 +546,7 @@
                     <pic:cNvPicPr/>
                   </pic:nvPicPr>
                   <pic:blipFill>
-                    <a:blip r:embed="rId6"/>
+                    <a:blip r:embed="rId10"/>
                     <a:stretch>
                       <a:fillRect/>
                     </a:stretch>
@@ -474,7 +554,7 @@
                   <pic:spPr>
                     <a:xfrm>
                       <a:off x="0" y="0"/>
-                      <a:ext cx="5486400" cy="3112770"/>
+                      <a:ext cx="5286004" cy="2999073"/>
                     </a:xfrm>
                     <a:prstGeom prst="rect">
                       <a:avLst/>
@@ -492,9 +572,6 @@
         <w:pStyle w:val="Descripcin"/>
         <w:spacing w:after="0"/>
         <w:jc w:val="center"/>
-        <w:rPr>
-          <w:lang w:val="es-CO"/>
-        </w:rPr>
       </w:pPr>
       <w:proofErr w:type="spellStart"/>
       <w:r>
@@ -516,13 +593,7 @@
         <w:t>. Abstract factory.</w:t>
       </w:r>
     </w:p>
-    <w:p>
-      <w:pPr>
-        <w:rPr>
-          <w:lang w:val="es-CO"/>
-        </w:rPr>
-      </w:pPr>
-    </w:p>
+    <w:p/>
     <w:p>
       <w:pPr>
         <w:pStyle w:val="Prrafodelista"/>
@@ -530,6 +601,7 @@
           <w:ilvl w:val="0"/>
           <w:numId w:val="10"/>
         </w:numPr>
+        <w:jc w:val="both"/>
         <w:rPr>
           <w:lang w:val="es-CO"/>
         </w:rPr>
@@ -574,9 +646,9 @@
           <w:lang w:val="es-CO"/>
         </w:rPr>
         <w:drawing>
-          <wp:inline distT="0" distB="0" distL="0" distR="0" wp14:anchorId="6E346959" wp14:editId="232DBDDF">
-            <wp:extent cx="5486400" cy="3112770"/>
-            <wp:effectExtent l="0" t="0" r="0" b="0"/>
+          <wp:inline distT="0" distB="0" distL="0" distR="0" wp14:anchorId="6E346959" wp14:editId="3B9ADB41">
+            <wp:extent cx="5226742" cy="2965450"/>
+            <wp:effectExtent l="0" t="0" r="0" b="6350"/>
             <wp:docPr id="1669625666" name="Imagen 1"/>
             <wp:cNvGraphicFramePr>
               <a:graphicFrameLocks xmlns:a="http://schemas.openxmlformats.org/drawingml/2006/main" noChangeAspect="1"/>
@@ -589,7 +661,7 @@
                     <pic:cNvPicPr/>
                   </pic:nvPicPr>
                   <pic:blipFill>
-                    <a:blip r:embed="rId7"/>
+                    <a:blip r:embed="rId11"/>
                     <a:stretch>
                       <a:fillRect/>
                     </a:stretch>
@@ -597,7 +669,7 @@
                   <pic:spPr>
                     <a:xfrm>
                       <a:off x="0" y="0"/>
-                      <a:ext cx="5486400" cy="3112770"/>
+                      <a:ext cx="5232719" cy="2968841"/>
                     </a:xfrm>
                     <a:prstGeom prst="rect">
                       <a:avLst/>
@@ -663,7 +735,6 @@
           <w:bCs/>
           <w:lang w:val="es-CO"/>
         </w:rPr>
-        <w:lastRenderedPageBreak/>
         <w:t>Escenario</w:t>
       </w:r>
       <w:r>
@@ -699,7 +770,7 @@
                     <pic:cNvPicPr/>
                   </pic:nvPicPr>
                   <pic:blipFill>
-                    <a:blip r:embed="rId8"/>
+                    <a:blip r:embed="rId12"/>
                     <a:stretch>
                       <a:fillRect/>
                     </a:stretch>
@@ -909,6 +980,7 @@
         <w:rPr>
           <w:lang w:val="es-CO"/>
         </w:rPr>
+        <w:lastRenderedPageBreak/>
         <w:t>Referencias</w:t>
       </w:r>
     </w:p>
@@ -12900,6 +12972,29 @@
       </w:tcPr>
     </w:tblStylePr>
   </w:style>
+  <w:style w:type="character" w:styleId="Hipervnculo">
+    <w:name w:val="Hyperlink"/>
+    <w:basedOn w:val="Fuentedeprrafopredeter"/>
+    <w:uiPriority w:val="99"/>
+    <w:unhideWhenUsed/>
+    <w:rsid w:val="00775DE8"/>
+    <w:rPr>
+      <w:color w:val="0000FF" w:themeColor="hyperlink"/>
+      <w:u w:val="single"/>
+    </w:rPr>
+  </w:style>
+  <w:style w:type="character" w:styleId="Mencinsinresolver">
+    <w:name w:val="Unresolved Mention"/>
+    <w:basedOn w:val="Fuentedeprrafopredeter"/>
+    <w:uiPriority w:val="99"/>
+    <w:semiHidden/>
+    <w:unhideWhenUsed/>
+    <w:rsid w:val="00775DE8"/>
+    <w:rPr>
+      <w:color w:val="605E5C"/>
+      <w:shd w:val="clear" w:color="auto" w:fill="E1DFDD"/>
+    </w:rPr>
+  </w:style>
 </w:styles>
 </file>
 

</xml_diff>